<commit_message>
Update Paper 1 Question 4, Colloquial Language.docx
</commit_message>
<xml_diff>
--- a/English/Paper 1 Question 4, Colloquial Language.docx
+++ b/English/Paper 1 Question 4, Colloquial Language.docx
@@ -374,6 +374,264 @@
           <w:sz w:val="28"/>
         </w:rPr>
       </w:pPr>
+      <w:r>
+        <w:rPr>
+          <w:rFonts w:ascii="Comic Sans MS" w:hAnsi="Comic Sans MS"/>
+          <w:sz w:val="28"/>
+        </w:rPr>
+        <w:t>3. Choose one example of a short sentence and comment in detail on its effect on the reader in this text.</w:t>
+      </w:r>
+    </w:p>
+    <w:p>
+      <w:pPr>
+        <w:rPr>
+          <w:rFonts w:ascii="Comic Sans MS" w:hAnsi="Comic Sans MS"/>
+          <w:sz w:val="28"/>
+        </w:rPr>
+      </w:pPr>
+      <w:r>
+        <w:rPr>
+          <w:rFonts w:ascii="Comic Sans MS" w:hAnsi="Comic Sans MS"/>
+          <w:sz w:val="28"/>
+        </w:rPr>
+        <w:t>P: The writer uses a short sentence to show how big and bright Tokyo is.</w:t>
+      </w:r>
+    </w:p>
+    <w:p>
+      <w:pPr>
+        <w:rPr>
+          <w:rFonts w:ascii="Comic Sans MS" w:hAnsi="Comic Sans MS"/>
+          <w:sz w:val="28"/>
+        </w:rPr>
+      </w:pPr>
+      <w:r>
+        <w:rPr>
+          <w:rFonts w:ascii="Comic Sans MS" w:hAnsi="Comic Sans MS"/>
+          <w:sz w:val="28"/>
+        </w:rPr>
+        <w:t>E: “A whole world of neon.”</w:t>
+      </w:r>
+    </w:p>
+    <w:p>
+      <w:pPr>
+        <w:rPr>
+          <w:rFonts w:ascii="Comic Sans MS" w:hAnsi="Comic Sans MS"/>
+          <w:sz w:val="28"/>
+        </w:rPr>
+      </w:pPr>
+      <w:r>
+        <w:rPr>
+          <w:rFonts w:ascii="Comic Sans MS" w:hAnsi="Comic Sans MS"/>
+          <w:sz w:val="28"/>
+        </w:rPr>
+        <w:t>E: We can infer from this quote that where Adam is standing he is being surrounded by the neon lights. As well as this the word “world”</w:t>
+      </w:r>
+      <w:r>
+        <w:rPr>
+          <w:rFonts w:ascii="Comic Sans MS" w:hAnsi="Comic Sans MS"/>
+          <w:sz w:val="28"/>
+        </w:rPr>
+        <w:t xml:space="preserve"> shows the reader how huge Tokyo is.</w:t>
+      </w:r>
+    </w:p>
+    <w:p>
+      <w:pPr>
+        <w:rPr>
+          <w:rFonts w:ascii="Comic Sans MS" w:hAnsi="Comic Sans MS"/>
+          <w:sz w:val="28"/>
+        </w:rPr>
+      </w:pPr>
+    </w:p>
+    <w:p>
+      <w:pPr>
+        <w:rPr>
+          <w:rFonts w:ascii="Comic Sans MS" w:hAnsi="Comic Sans MS"/>
+          <w:sz w:val="28"/>
+        </w:rPr>
+      </w:pPr>
+    </w:p>
+    <w:p>
+      <w:pPr>
+        <w:rPr>
+          <w:rFonts w:ascii="Comic Sans MS" w:hAnsi="Comic Sans MS"/>
+          <w:sz w:val="28"/>
+        </w:rPr>
+      </w:pPr>
+    </w:p>
+    <w:p>
+      <w:pPr>
+        <w:rPr>
+          <w:rFonts w:ascii="Comic Sans MS" w:hAnsi="Comic Sans MS"/>
+          <w:sz w:val="28"/>
+        </w:rPr>
+      </w:pPr>
+    </w:p>
+    <w:p>
+      <w:pPr>
+        <w:rPr>
+          <w:rFonts w:ascii="Comic Sans MS" w:hAnsi="Comic Sans MS"/>
+          <w:sz w:val="28"/>
+        </w:rPr>
+      </w:pPr>
+    </w:p>
+    <w:p>
+      <w:pPr>
+        <w:rPr>
+          <w:rFonts w:ascii="Comic Sans MS" w:hAnsi="Comic Sans MS"/>
+          <w:sz w:val="28"/>
+        </w:rPr>
+      </w:pPr>
+    </w:p>
+    <w:p>
+      <w:pPr>
+        <w:rPr>
+          <w:rFonts w:ascii="Comic Sans MS" w:hAnsi="Comic Sans MS"/>
+          <w:sz w:val="28"/>
+        </w:rPr>
+      </w:pPr>
+    </w:p>
+    <w:p>
+      <w:pPr>
+        <w:rPr>
+          <w:rFonts w:ascii="Comic Sans MS" w:hAnsi="Comic Sans MS"/>
+          <w:sz w:val="28"/>
+        </w:rPr>
+      </w:pPr>
+    </w:p>
+    <w:p>
+      <w:pPr>
+        <w:rPr>
+          <w:rFonts w:ascii="Comic Sans MS" w:hAnsi="Comic Sans MS"/>
+          <w:sz w:val="28"/>
+        </w:rPr>
+      </w:pPr>
+      <w:r>
+        <w:rPr>
+          <w:rFonts w:ascii="Comic Sans MS" w:hAnsi="Comic Sans MS"/>
+          <w:sz w:val="28"/>
+        </w:rPr>
+        <w:lastRenderedPageBreak/>
+        <w:t>4. Writers use list to create different effects. Lists are often used to emphasise how many things there are or their variety. The effect on the reader could be impress them, to confuse them or to appeal to as many readers as possible.</w:t>
+      </w:r>
+    </w:p>
+    <w:p>
+      <w:pPr>
+        <w:rPr>
+          <w:rFonts w:ascii="Comic Sans MS" w:hAnsi="Comic Sans MS"/>
+          <w:sz w:val="28"/>
+        </w:rPr>
+      </w:pPr>
+      <w:r>
+        <w:rPr>
+          <w:rFonts w:ascii="Comic Sans MS" w:hAnsi="Comic Sans MS"/>
+          <w:sz w:val="28"/>
+        </w:rPr>
+        <w:t>One example of a list used in the texts is “Every colour of the rainbow,” … “Flashing on and off, rising and falling like electronic, coloured rain.”</w:t>
+      </w:r>
+    </w:p>
+    <w:p>
+      <w:pPr>
+        <w:rPr>
+          <w:rFonts w:ascii="Comic Sans MS" w:hAnsi="Comic Sans MS"/>
+          <w:sz w:val="28"/>
+        </w:rPr>
+      </w:pPr>
+      <w:r>
+        <w:rPr>
+          <w:rFonts w:ascii="Comic Sans MS" w:hAnsi="Comic Sans MS"/>
+          <w:sz w:val="28"/>
+        </w:rPr>
+        <w:t>The writer uses this list to create a sense of the busyness of the city.</w:t>
+      </w:r>
+    </w:p>
+    <w:p>
+      <w:pPr>
+        <w:rPr>
+          <w:rFonts w:ascii="Comic Sans MS" w:hAnsi="Comic Sans MS"/>
+          <w:sz w:val="28"/>
+        </w:rPr>
+      </w:pPr>
+      <w:r>
+        <w:rPr>
+          <w:rFonts w:ascii="Comic Sans MS" w:hAnsi="Comic Sans MS"/>
+          <w:sz w:val="28"/>
+        </w:rPr>
+        <w:t>The individual words build up a picture of the city as a large and vibrant place.</w:t>
+      </w:r>
+    </w:p>
+    <w:p>
+      <w:pPr>
+        <w:rPr>
+          <w:rFonts w:ascii="Comic Sans MS" w:hAnsi="Comic Sans MS"/>
+          <w:sz w:val="28"/>
+        </w:rPr>
+      </w:pPr>
+      <w:r>
+        <w:rPr>
+          <w:rFonts w:ascii="Comic Sans MS" w:hAnsi="Comic Sans MS"/>
+          <w:sz w:val="28"/>
+        </w:rPr>
+        <w:t>Each word increases the effect on the reader of how populated Tokyo is at night.</w:t>
+      </w:r>
+    </w:p>
+    <w:p>
+      <w:pPr>
+        <w:rPr>
+          <w:rFonts w:ascii="Comic Sans MS" w:hAnsi="Comic Sans MS"/>
+          <w:sz w:val="28"/>
+        </w:rPr>
+      </w:pPr>
+      <w:r>
+        <w:rPr>
+          <w:rFonts w:ascii="Comic Sans MS" w:hAnsi="Comic Sans MS"/>
+          <w:sz w:val="28"/>
+        </w:rPr>
+        <w:t>It makes the reader feel overwhelmed as traditionally cities are not this busy at night.</w:t>
+      </w:r>
+    </w:p>
+    <w:p>
+      <w:pPr>
+        <w:rPr>
+          <w:rFonts w:ascii="Comic Sans MS" w:hAnsi="Comic Sans MS"/>
+          <w:sz w:val="28"/>
+        </w:rPr>
+      </w:pPr>
+      <w:r>
+        <w:rPr>
+          <w:rFonts w:ascii="Comic Sans MS" w:hAnsi="Comic Sans MS"/>
+          <w:sz w:val="28"/>
+        </w:rPr>
+        <w:t>Each word in the list is interesting such as “</w:t>
+      </w:r>
+      <w:r>
+        <w:rPr>
+          <w:rFonts w:ascii="Comic Sans MS" w:hAnsi="Comic Sans MS"/>
+          <w:sz w:val="28"/>
+        </w:rPr>
+        <w:t>Flashing” which gives the impression of the city being illuminated.</w:t>
+      </w:r>
+    </w:p>
+    <w:p>
+      <w:pPr>
+        <w:rPr>
+          <w:rFonts w:ascii="Comic Sans MS" w:hAnsi="Comic Sans MS"/>
+          <w:sz w:val="28"/>
+        </w:rPr>
+      </w:pPr>
+      <w:r>
+        <w:rPr>
+          <w:rFonts w:ascii="Comic Sans MS" w:hAnsi="Comic Sans MS"/>
+          <w:sz w:val="28"/>
+        </w:rPr>
+        <w:t>5. Choose one shift in focus used in the text. For example, it could be a shift from the inside to the outside or a shift from the outside world into the character’s thoughts. Explain what effect the shift in focus ha</w:t>
+      </w:r>
+      <w:r>
+        <w:rPr>
+          <w:rFonts w:ascii="Comic Sans MS" w:hAnsi="Comic Sans MS"/>
+          <w:sz w:val="28"/>
+        </w:rPr>
+        <w:t>s on how the city is described.</w:t>
+      </w:r>
       <w:bookmarkStart w:id="0" w:name="_GoBack"/>
       <w:bookmarkEnd w:id="0"/>
     </w:p>

</xml_diff>